<commit_message>
Post-Mortem och uppdaterade requirements
</commit_message>
<xml_diff>
--- a/AppPalPointer/documentation/Requirements.docx
+++ b/AppPalPointer/documentation/Requirements.docx
@@ -11,19 +11,12 @@
           <w:szCs w:val="20"/>
         </w:rPr>
       </w:pPr>
-      <w:proofErr w:type="spellStart"/>
-      <w:r>
-        <w:t>PalPointer</w:t>
-      </w:r>
-      <w:proofErr w:type="spellEnd"/>
-      <w:r>
-        <w:t xml:space="preserve">: </w:t>
-      </w:r>
-      <w:proofErr w:type="spellStart"/>
+      <w:r>
+        <w:t xml:space="preserve">PalPointer: </w:t>
+      </w:r>
       <w:r>
         <w:t>Requirements</w:t>
       </w:r>
-      <w:proofErr w:type="spellEnd"/>
     </w:p>
     <w:p>
       <w:pPr>
@@ -42,42 +35,8 @@
         </w:rPr>
       </w:pPr>
       <w:r>
-        <w:t xml:space="preserve">Efter vi kommit på </w:t>
-      </w:r>
-      <w:proofErr w:type="gramStart"/>
-      <w:r>
-        <w:t>idéen</w:t>
-      </w:r>
-      <w:proofErr w:type="gramEnd"/>
-      <w:r>
-        <w:t xml:space="preserve"> bakom </w:t>
-      </w:r>
-      <w:proofErr w:type="spellStart"/>
-      <w:r>
-        <w:t>PalPointer</w:t>
-      </w:r>
-      <w:proofErr w:type="spellEnd"/>
-      <w:r>
-        <w:t xml:space="preserve"> började vi med att beakta vilka olika användargrupper applikationen kan tänkas ha, och skrev generella </w:t>
-      </w:r>
-      <w:proofErr w:type="spellStart"/>
-      <w:r>
-        <w:t>user</w:t>
-      </w:r>
-      <w:proofErr w:type="spellEnd"/>
-      <w:r>
-        <w:t xml:space="preserve"> </w:t>
-      </w:r>
-      <w:proofErr w:type="spellStart"/>
-      <w:r>
-        <w:t>stories</w:t>
-      </w:r>
-      <w:proofErr w:type="spellEnd"/>
-      <w:r>
-        <w:t xml:space="preserve"> för att kartlägga de olika användarnas behov. Genom dessa generella krav kunde vi avgöra vilken kvalitet och värde som applikationen tillhandahåller de olika målgrupperna. Efter vidare fundering insåg vi att de olika användargrupperna har i stort sett samma behov och ser liknande värde i applikationen, så därför valde vi att bryta ner och skriva specifika krav ur en allmän användares synvinkel och inte för varje specifik målgrupp. </w:t>
-      </w:r>
-      <w:bookmarkStart w:id="0" w:name="_GoBack"/>
-      <w:bookmarkEnd w:id="0"/>
+        <w:t xml:space="preserve">Efter vi kommit på idéen bakom PalPointer började vi med att beakta vilka olika användargrupper applikationen kan tänkas ha, och skrev generella user stories för att kartlägga de olika användarnas behov. Genom dessa generella krav kunde vi avgöra vilken kvalitet och värde som applikationen tillhandahåller de olika målgrupperna. Efter vidare fundering insåg vi att de olika användargrupperna har i stort sett samma behov och ser liknande värde i applikationen, så därför valde vi att bryta ner och skriva specifika krav ur en allmän användares synvinkel och inte för varje specifik målgrupp. </w:t>
+      </w:r>
     </w:p>
     <w:p>
       <w:pPr>
@@ -96,19 +55,8 @@
           <w:sz w:val="40"/>
           <w:szCs w:val="40"/>
         </w:rPr>
-        <w:t xml:space="preserve">General </w:t>
-      </w:r>
-      <w:proofErr w:type="spellStart"/>
-      <w:r>
-        <w:rPr>
-          <w:b w:val="0"/>
-          <w:color w:val="auto"/>
-          <w:sz w:val="40"/>
-          <w:szCs w:val="40"/>
-        </w:rPr>
-        <w:t>requirements</w:t>
-      </w:r>
-      <w:proofErr w:type="spellEnd"/>
+        <w:t>General requirements</w:t>
+      </w:r>
     </w:p>
     <w:p/>
     <w:p>
@@ -118,570 +66,70 @@
         </w:rPr>
       </w:pPr>
       <w:r>
-        <w:t xml:space="preserve">As a </w:t>
-      </w:r>
-      <w:proofErr w:type="spellStart"/>
-      <w:r>
-        <w:t>teenager</w:t>
-      </w:r>
-      <w:proofErr w:type="spellEnd"/>
-      <w:r>
-        <w:t xml:space="preserve"> I </w:t>
-      </w:r>
-      <w:proofErr w:type="spellStart"/>
-      <w:r>
-        <w:t>want</w:t>
-      </w:r>
-      <w:proofErr w:type="spellEnd"/>
-      <w:r>
-        <w:t xml:space="preserve"> </w:t>
-      </w:r>
-      <w:proofErr w:type="spellStart"/>
-      <w:r>
-        <w:t>to</w:t>
-      </w:r>
-      <w:proofErr w:type="spellEnd"/>
-      <w:r>
-        <w:t xml:space="preserve"> </w:t>
-      </w:r>
-      <w:proofErr w:type="spellStart"/>
-      <w:r>
-        <w:t>find</w:t>
-      </w:r>
-      <w:proofErr w:type="spellEnd"/>
-      <w:r>
-        <w:t xml:space="preserve"> </w:t>
-      </w:r>
-      <w:proofErr w:type="spellStart"/>
-      <w:proofErr w:type="gramStart"/>
-      <w:r>
-        <w:t>me</w:t>
-      </w:r>
-      <w:proofErr w:type="spellEnd"/>
-      <w:proofErr w:type="gramEnd"/>
-      <w:r>
-        <w:t xml:space="preserve"> </w:t>
-      </w:r>
-      <w:proofErr w:type="spellStart"/>
-      <w:r>
-        <w:t>friend</w:t>
-      </w:r>
-      <w:proofErr w:type="spellEnd"/>
-      <w:r>
-        <w:t xml:space="preserve"> </w:t>
-      </w:r>
-      <w:proofErr w:type="spellStart"/>
-      <w:r>
-        <w:t>when</w:t>
-      </w:r>
-      <w:proofErr w:type="spellEnd"/>
-      <w:r>
-        <w:t xml:space="preserve"> </w:t>
-      </w:r>
-      <w:proofErr w:type="spellStart"/>
-      <w:r>
-        <w:t>we’re</w:t>
-      </w:r>
-      <w:proofErr w:type="spellEnd"/>
-      <w:r>
-        <w:t xml:space="preserve"> at a </w:t>
-      </w:r>
-      <w:proofErr w:type="spellStart"/>
-      <w:r>
-        <w:t>concert</w:t>
-      </w:r>
-      <w:proofErr w:type="spellEnd"/>
-      <w:r>
-        <w:t xml:space="preserve"> or </w:t>
-      </w:r>
-      <w:proofErr w:type="spellStart"/>
-      <w:r>
-        <w:t>any</w:t>
-      </w:r>
-      <w:proofErr w:type="spellEnd"/>
-      <w:r>
-        <w:t xml:space="preserve"> </w:t>
-      </w:r>
-      <w:proofErr w:type="spellStart"/>
-      <w:r>
-        <w:t>other</w:t>
-      </w:r>
-      <w:proofErr w:type="spellEnd"/>
-      <w:r>
-        <w:t xml:space="preserve"> </w:t>
-      </w:r>
-      <w:proofErr w:type="spellStart"/>
-      <w:r>
-        <w:t>crowded</w:t>
-      </w:r>
-      <w:proofErr w:type="spellEnd"/>
-      <w:r>
-        <w:t xml:space="preserve"> </w:t>
-      </w:r>
-      <w:proofErr w:type="spellStart"/>
-      <w:r>
-        <w:t>place</w:t>
-      </w:r>
-      <w:proofErr w:type="spellEnd"/>
-      <w:r>
-        <w:t xml:space="preserve"> in order </w:t>
-      </w:r>
-      <w:proofErr w:type="spellStart"/>
-      <w:r>
-        <w:t>to</w:t>
-      </w:r>
-      <w:proofErr w:type="spellEnd"/>
-      <w:r>
-        <w:t xml:space="preserve"> not be </w:t>
-      </w:r>
-      <w:proofErr w:type="spellStart"/>
-      <w:r>
-        <w:t>alone</w:t>
-      </w:r>
-      <w:proofErr w:type="spellEnd"/>
-      <w:r>
-        <w:t>.</w:t>
-      </w:r>
-    </w:p>
-    <w:p>
-      <w:pPr>
-        <w:rPr>
-          <w:rFonts w:ascii="Times" w:eastAsia="Times New Roman" w:hAnsi="Times" w:cs="Times New Roman"/>
-        </w:rPr>
-      </w:pPr>
-    </w:p>
-    <w:p>
-      <w:pPr>
-        <w:rPr>
-          <w:rFonts w:ascii="Times" w:hAnsi="Times" w:cs="Times New Roman"/>
-        </w:rPr>
-      </w:pPr>
-      <w:r>
-        <w:t xml:space="preserve">As a non- </w:t>
-      </w:r>
-      <w:proofErr w:type="spellStart"/>
-      <w:r>
-        <w:t>technical</w:t>
-      </w:r>
-      <w:proofErr w:type="spellEnd"/>
-      <w:r>
-        <w:t xml:space="preserve"> </w:t>
-      </w:r>
-      <w:proofErr w:type="spellStart"/>
-      <w:r>
-        <w:t>woman</w:t>
-      </w:r>
-      <w:proofErr w:type="spellEnd"/>
-      <w:r>
-        <w:t xml:space="preserve"> in my mid </w:t>
-      </w:r>
-      <w:proofErr w:type="spellStart"/>
-      <w:r>
-        <w:t>fifties</w:t>
-      </w:r>
-      <w:proofErr w:type="spellEnd"/>
-      <w:r>
-        <w:t xml:space="preserve"> I </w:t>
-      </w:r>
-      <w:proofErr w:type="spellStart"/>
-      <w:r>
-        <w:t>want</w:t>
-      </w:r>
-      <w:proofErr w:type="spellEnd"/>
-      <w:r>
-        <w:t xml:space="preserve"> </w:t>
-      </w:r>
-      <w:proofErr w:type="spellStart"/>
-      <w:r>
-        <w:t>to</w:t>
-      </w:r>
-      <w:proofErr w:type="spellEnd"/>
-      <w:r>
-        <w:t xml:space="preserve"> </w:t>
-      </w:r>
-      <w:proofErr w:type="spellStart"/>
-      <w:r>
-        <w:t>find</w:t>
-      </w:r>
-      <w:proofErr w:type="spellEnd"/>
-      <w:r>
-        <w:t xml:space="preserve"> my </w:t>
-      </w:r>
-      <w:proofErr w:type="spellStart"/>
-      <w:r>
-        <w:t>friend</w:t>
-      </w:r>
-      <w:proofErr w:type="spellEnd"/>
-      <w:r>
-        <w:t xml:space="preserve"> </w:t>
-      </w:r>
-      <w:proofErr w:type="spellStart"/>
-      <w:r>
-        <w:t>without</w:t>
-      </w:r>
-      <w:proofErr w:type="spellEnd"/>
-      <w:r>
-        <w:t xml:space="preserve"> </w:t>
-      </w:r>
-      <w:proofErr w:type="spellStart"/>
-      <w:r>
-        <w:t>using</w:t>
-      </w:r>
-      <w:proofErr w:type="spellEnd"/>
-      <w:r>
-        <w:t xml:space="preserve"> </w:t>
-      </w:r>
-      <w:proofErr w:type="spellStart"/>
-      <w:r>
-        <w:t>any</w:t>
-      </w:r>
-      <w:proofErr w:type="spellEnd"/>
-      <w:r>
-        <w:t xml:space="preserve"> </w:t>
-      </w:r>
-      <w:proofErr w:type="spellStart"/>
-      <w:r>
-        <w:t>advanced</w:t>
-      </w:r>
-      <w:proofErr w:type="spellEnd"/>
-      <w:r>
-        <w:t xml:space="preserve"> </w:t>
-      </w:r>
-      <w:proofErr w:type="spellStart"/>
-      <w:r>
-        <w:t>apps</w:t>
-      </w:r>
-      <w:proofErr w:type="spellEnd"/>
-      <w:r>
-        <w:t>.</w:t>
-      </w:r>
-    </w:p>
-    <w:p>
-      <w:pPr>
-        <w:rPr>
-          <w:rFonts w:ascii="Times" w:eastAsia="Times New Roman" w:hAnsi="Times" w:cs="Times New Roman"/>
-        </w:rPr>
-      </w:pPr>
-    </w:p>
-    <w:p>
-      <w:pPr>
-        <w:rPr>
-          <w:rFonts w:ascii="Times" w:hAnsi="Times" w:cs="Times New Roman"/>
-        </w:rPr>
-      </w:pPr>
-      <w:r>
-        <w:t xml:space="preserve">As a </w:t>
-      </w:r>
-      <w:proofErr w:type="spellStart"/>
-      <w:r>
-        <w:t>rushed</w:t>
-      </w:r>
-      <w:proofErr w:type="spellEnd"/>
-      <w:r>
-        <w:t xml:space="preserve"> </w:t>
-      </w:r>
-      <w:proofErr w:type="spellStart"/>
-      <w:r>
-        <w:t>teenager</w:t>
-      </w:r>
-      <w:proofErr w:type="spellEnd"/>
-      <w:r>
-        <w:t xml:space="preserve"> I </w:t>
-      </w:r>
-      <w:proofErr w:type="spellStart"/>
-      <w:r>
-        <w:t>want</w:t>
-      </w:r>
-      <w:proofErr w:type="spellEnd"/>
-      <w:r>
-        <w:t xml:space="preserve"> </w:t>
-      </w:r>
-      <w:proofErr w:type="spellStart"/>
-      <w:r>
-        <w:t>to</w:t>
-      </w:r>
-      <w:proofErr w:type="spellEnd"/>
-      <w:r>
-        <w:t xml:space="preserve"> be </w:t>
-      </w:r>
-      <w:proofErr w:type="spellStart"/>
-      <w:r>
-        <w:t>able</w:t>
-      </w:r>
-      <w:proofErr w:type="spellEnd"/>
-      <w:r>
-        <w:t xml:space="preserve"> </w:t>
-      </w:r>
-      <w:proofErr w:type="spellStart"/>
-      <w:r>
-        <w:t>to</w:t>
-      </w:r>
-      <w:proofErr w:type="spellEnd"/>
-      <w:r>
-        <w:t xml:space="preserve"> </w:t>
-      </w:r>
-      <w:proofErr w:type="spellStart"/>
-      <w:r>
-        <w:t>locate</w:t>
-      </w:r>
-      <w:proofErr w:type="spellEnd"/>
-      <w:r>
-        <w:t xml:space="preserve"> my </w:t>
-      </w:r>
-      <w:proofErr w:type="spellStart"/>
-      <w:r>
-        <w:t>friend</w:t>
-      </w:r>
-      <w:proofErr w:type="spellEnd"/>
-      <w:r>
-        <w:t xml:space="preserve">, </w:t>
-      </w:r>
-      <w:proofErr w:type="spellStart"/>
-      <w:r>
-        <w:t>while</w:t>
-      </w:r>
-      <w:proofErr w:type="spellEnd"/>
-      <w:r>
-        <w:t xml:space="preserve"> </w:t>
-      </w:r>
-      <w:proofErr w:type="spellStart"/>
-      <w:r>
-        <w:t>he</w:t>
-      </w:r>
-      <w:proofErr w:type="spellEnd"/>
-      <w:r>
-        <w:t xml:space="preserve"> is </w:t>
-      </w:r>
-      <w:proofErr w:type="spellStart"/>
-      <w:r>
-        <w:t>moving</w:t>
-      </w:r>
-      <w:proofErr w:type="spellEnd"/>
-      <w:r>
-        <w:t xml:space="preserve"> </w:t>
-      </w:r>
-      <w:proofErr w:type="spellStart"/>
-      <w:r>
-        <w:t>towards</w:t>
-      </w:r>
-      <w:proofErr w:type="spellEnd"/>
-      <w:r>
-        <w:t xml:space="preserve"> </w:t>
-      </w:r>
-      <w:proofErr w:type="spellStart"/>
-      <w:proofErr w:type="gramStart"/>
-      <w:r>
-        <w:t>me</w:t>
-      </w:r>
-      <w:proofErr w:type="gramEnd"/>
-      <w:r>
-        <w:t>.</w:t>
-      </w:r>
-      <w:proofErr w:type="spellEnd"/>
-    </w:p>
-    <w:p>
-      <w:pPr>
-        <w:rPr>
-          <w:rFonts w:ascii="Times" w:eastAsia="Times New Roman" w:hAnsi="Times" w:cs="Times New Roman"/>
-        </w:rPr>
-      </w:pPr>
-    </w:p>
-    <w:p>
-      <w:pPr>
-        <w:rPr>
-          <w:rFonts w:ascii="Times" w:hAnsi="Times" w:cs="Times New Roman"/>
-        </w:rPr>
-      </w:pPr>
-      <w:r>
-        <w:t xml:space="preserve">As a </w:t>
-      </w:r>
-      <w:proofErr w:type="spellStart"/>
-      <w:r>
-        <w:t>hiker</w:t>
-      </w:r>
-      <w:proofErr w:type="spellEnd"/>
-      <w:r>
-        <w:t xml:space="preserve"> I </w:t>
-      </w:r>
-      <w:proofErr w:type="spellStart"/>
-      <w:r>
-        <w:t>want</w:t>
-      </w:r>
-      <w:proofErr w:type="spellEnd"/>
-      <w:r>
-        <w:t xml:space="preserve"> a </w:t>
-      </w:r>
-      <w:proofErr w:type="spellStart"/>
-      <w:r>
-        <w:t>way</w:t>
-      </w:r>
-      <w:proofErr w:type="spellEnd"/>
-      <w:r>
-        <w:t xml:space="preserve"> </w:t>
-      </w:r>
-      <w:proofErr w:type="spellStart"/>
-      <w:r>
-        <w:t>to</w:t>
-      </w:r>
-      <w:proofErr w:type="spellEnd"/>
-      <w:r>
-        <w:t xml:space="preserve"> </w:t>
-      </w:r>
-      <w:proofErr w:type="spellStart"/>
-      <w:r>
-        <w:t>find</w:t>
-      </w:r>
-      <w:proofErr w:type="spellEnd"/>
-      <w:r>
-        <w:t xml:space="preserve"> my </w:t>
-      </w:r>
-      <w:proofErr w:type="spellStart"/>
-      <w:r>
-        <w:t>friend</w:t>
-      </w:r>
-      <w:proofErr w:type="spellEnd"/>
-      <w:r>
-        <w:t xml:space="preserve"> </w:t>
-      </w:r>
-      <w:proofErr w:type="spellStart"/>
-      <w:r>
-        <w:t>when</w:t>
-      </w:r>
-      <w:proofErr w:type="spellEnd"/>
-      <w:r>
-        <w:t xml:space="preserve"> </w:t>
-      </w:r>
-      <w:proofErr w:type="spellStart"/>
-      <w:r>
-        <w:t>he’s</w:t>
-      </w:r>
-      <w:proofErr w:type="spellEnd"/>
-      <w:r>
-        <w:t xml:space="preserve"> in </w:t>
-      </w:r>
-      <w:proofErr w:type="spellStart"/>
-      <w:r>
-        <w:t>hiking</w:t>
-      </w:r>
-      <w:proofErr w:type="spellEnd"/>
-      <w:r>
-        <w:t xml:space="preserve"> and not on at </w:t>
-      </w:r>
-      <w:proofErr w:type="spellStart"/>
-      <w:r>
-        <w:t>any</w:t>
-      </w:r>
-      <w:proofErr w:type="spellEnd"/>
-      <w:r>
-        <w:t xml:space="preserve"> </w:t>
-      </w:r>
-      <w:proofErr w:type="spellStart"/>
-      <w:r>
-        <w:t>particular</w:t>
-      </w:r>
-      <w:proofErr w:type="spellEnd"/>
-      <w:r>
-        <w:t xml:space="preserve"> </w:t>
-      </w:r>
-      <w:proofErr w:type="spellStart"/>
-      <w:r>
-        <w:t>address</w:t>
-      </w:r>
-      <w:proofErr w:type="spellEnd"/>
-      <w:r>
-        <w:t>.</w:t>
-      </w:r>
-    </w:p>
-    <w:p>
-      <w:pPr>
-        <w:rPr>
-          <w:rFonts w:ascii="Times" w:eastAsia="Times New Roman" w:hAnsi="Times" w:cs="Times New Roman"/>
-        </w:rPr>
-      </w:pPr>
-    </w:p>
-    <w:p>
-      <w:r>
-        <w:t xml:space="preserve">As a </w:t>
-      </w:r>
-      <w:proofErr w:type="spellStart"/>
-      <w:r>
-        <w:t>parent</w:t>
-      </w:r>
-      <w:proofErr w:type="spellEnd"/>
-      <w:r>
-        <w:t xml:space="preserve"> I </w:t>
-      </w:r>
-      <w:proofErr w:type="spellStart"/>
-      <w:r>
-        <w:t>want</w:t>
-      </w:r>
-      <w:proofErr w:type="spellEnd"/>
-      <w:r>
-        <w:t xml:space="preserve"> </w:t>
-      </w:r>
-      <w:proofErr w:type="spellStart"/>
-      <w:r>
-        <w:t>to</w:t>
-      </w:r>
-      <w:proofErr w:type="spellEnd"/>
-      <w:r>
-        <w:t xml:space="preserve"> </w:t>
-      </w:r>
-      <w:proofErr w:type="spellStart"/>
-      <w:r>
-        <w:t>know</w:t>
-      </w:r>
-      <w:proofErr w:type="spellEnd"/>
-      <w:r>
-        <w:t xml:space="preserve"> </w:t>
-      </w:r>
-      <w:proofErr w:type="spellStart"/>
-      <w:r>
-        <w:t>where</w:t>
-      </w:r>
-      <w:proofErr w:type="spellEnd"/>
-      <w:r>
-        <w:t xml:space="preserve"> my </w:t>
-      </w:r>
-      <w:proofErr w:type="spellStart"/>
-      <w:r>
-        <w:t>child</w:t>
-      </w:r>
-      <w:proofErr w:type="spellEnd"/>
-      <w:r>
-        <w:t xml:space="preserve"> is in order </w:t>
-      </w:r>
-      <w:proofErr w:type="spellStart"/>
-      <w:r>
-        <w:t>to</w:t>
-      </w:r>
-      <w:proofErr w:type="spellEnd"/>
-      <w:r>
-        <w:t xml:space="preserve"> be </w:t>
-      </w:r>
-      <w:proofErr w:type="spellStart"/>
-      <w:r>
-        <w:t>peaceful</w:t>
-      </w:r>
-      <w:proofErr w:type="spellEnd"/>
-      <w:r>
-        <w:t xml:space="preserve">, and not </w:t>
-      </w:r>
-      <w:proofErr w:type="spellStart"/>
-      <w:r>
-        <w:t>freaking</w:t>
-      </w:r>
-      <w:proofErr w:type="spellEnd"/>
-      <w:r>
-        <w:t xml:space="preserve"> </w:t>
-      </w:r>
-      <w:proofErr w:type="spellStart"/>
-      <w:r>
-        <w:t>out</w:t>
-      </w:r>
-      <w:proofErr w:type="spellEnd"/>
-      <w:r>
-        <w:t>.</w:t>
+        <w:t>As a teenager I want to find me friend when we’re at a concert or any other crowded place in order to not be alone.</w:t>
+      </w:r>
+    </w:p>
+    <w:p>
+      <w:pPr>
+        <w:rPr>
+          <w:rFonts w:ascii="Times" w:eastAsia="Times New Roman" w:hAnsi="Times" w:cs="Times New Roman"/>
+        </w:rPr>
+      </w:pPr>
+    </w:p>
+    <w:p>
+      <w:pPr>
+        <w:rPr>
+          <w:rFonts w:ascii="Times" w:hAnsi="Times" w:cs="Times New Roman"/>
+        </w:rPr>
+      </w:pPr>
+      <w:r>
+        <w:t>As a non- technical woman in my mid fifties I want to find my friend without using any advanced apps.</w:t>
+      </w:r>
+    </w:p>
+    <w:p>
+      <w:pPr>
+        <w:rPr>
+          <w:rFonts w:ascii="Times" w:eastAsia="Times New Roman" w:hAnsi="Times" w:cs="Times New Roman"/>
+        </w:rPr>
+      </w:pPr>
+    </w:p>
+    <w:p>
+      <w:pPr>
+        <w:rPr>
+          <w:rFonts w:ascii="Times" w:hAnsi="Times" w:cs="Times New Roman"/>
+        </w:rPr>
+      </w:pPr>
+      <w:r>
+        <w:t>As a rushed teenager I want to be able to locate my friend, while he is moving towards me.</w:t>
+      </w:r>
+    </w:p>
+    <w:p>
+      <w:pPr>
+        <w:rPr>
+          <w:rFonts w:ascii="Times" w:eastAsia="Times New Roman" w:hAnsi="Times" w:cs="Times New Roman"/>
+        </w:rPr>
+      </w:pPr>
+    </w:p>
+    <w:p>
+      <w:pPr>
+        <w:rPr>
+          <w:rFonts w:ascii="Times" w:hAnsi="Times" w:cs="Times New Roman"/>
+        </w:rPr>
+      </w:pPr>
+      <w:r>
+        <w:t>As a hiker I want a way to find my friend when he’s in hiking and not on at any particular address.</w:t>
+      </w:r>
+    </w:p>
+    <w:p>
+      <w:pPr>
+        <w:rPr>
+          <w:rFonts w:ascii="Times" w:eastAsia="Times New Roman" w:hAnsi="Times" w:cs="Times New Roman"/>
+        </w:rPr>
+      </w:pPr>
+    </w:p>
+    <w:p>
+      <w:r>
+        <w:t>As a parent I want to know where my child is in order to be peaceful, and not freaking out.</w:t>
       </w:r>
     </w:p>
     <w:p>
@@ -706,34 +154,14 @@
           <w:szCs w:val="32"/>
         </w:rPr>
       </w:pPr>
-      <w:proofErr w:type="spellStart"/>
       <w:r>
         <w:rPr>
           <w:rFonts w:ascii="Trebuchet MS" w:hAnsi="Trebuchet MS" w:cs="Times New Roman"/>
           <w:sz w:val="32"/>
           <w:szCs w:val="32"/>
         </w:rPr>
-        <w:t>Specific</w:t>
-      </w:r>
-      <w:proofErr w:type="spellEnd"/>
-      <w:r>
-        <w:rPr>
-          <w:rFonts w:ascii="Trebuchet MS" w:hAnsi="Trebuchet MS" w:cs="Times New Roman"/>
-          <w:sz w:val="32"/>
-          <w:szCs w:val="32"/>
-        </w:rPr>
-        <w:t xml:space="preserve"> </w:t>
-      </w:r>
-      <w:proofErr w:type="spellStart"/>
-      <w:r>
-        <w:rPr>
-          <w:rFonts w:ascii="Trebuchet MS" w:hAnsi="Trebuchet MS" w:cs="Times New Roman"/>
-          <w:sz w:val="32"/>
-          <w:szCs w:val="32"/>
-        </w:rPr>
-        <w:t>requirements</w:t>
-      </w:r>
-      <w:proofErr w:type="spellEnd"/>
+        <w:t>Specific requirements</w:t>
+      </w:r>
     </w:p>
     <w:p>
       <w:pPr>
@@ -766,15 +194,7 @@
         </w:rPr>
       </w:pPr>
       <w:r>
-        <w:t xml:space="preserve">Som användare vill jag kunna identifiera mig och logga in på </w:t>
-      </w:r>
-      <w:proofErr w:type="spellStart"/>
-      <w:r>
-        <w:t>appen</w:t>
-      </w:r>
-      <w:proofErr w:type="spellEnd"/>
-      <w:r>
-        <w:t xml:space="preserve"> på ett smidigt sätt, utan att behöva skapa en ny typ av inloggning.</w:t>
+        <w:t>Som användare vill jag kunna identifiera mig och logga in på appen på ett smidigt sätt, utan att behöva skapa en ny typ av inloggning.</w:t>
       </w:r>
     </w:p>
     <w:p>
@@ -805,62 +225,61 @@
       <w:pPr>
         <w:rPr>
           <w:rFonts w:ascii="Times" w:hAnsi="Times" w:cs="Times New Roman"/>
-        </w:rPr>
-      </w:pPr>
-      <w:r>
-        <w:t>Som användare vill jag se pilen/punkten röra sig så jag alltid går åt rätt håll.</w:t>
-      </w:r>
-    </w:p>
-    <w:p>
-      <w:pPr>
-        <w:rPr>
-          <w:rFonts w:ascii="Times" w:eastAsia="Times New Roman" w:hAnsi="Times" w:cs="Times New Roman"/>
-        </w:rPr>
-      </w:pPr>
-    </w:p>
-    <w:p>
-      <w:pPr>
-        <w:rPr>
-          <w:rFonts w:ascii="Times" w:hAnsi="Times" w:cs="Times New Roman"/>
-        </w:rPr>
-      </w:pPr>
-      <w:r>
-        <w:t xml:space="preserve">Som användare vill jag veta att </w:t>
-      </w:r>
-      <w:proofErr w:type="spellStart"/>
-      <w:r>
-        <w:t>gps</w:t>
-      </w:r>
-      <w:proofErr w:type="spellEnd"/>
-      <w:r>
-        <w:t>-mottagningen är bra, så jag säkert går rätt.</w:t>
-      </w:r>
-    </w:p>
-    <w:p>
-      <w:pPr>
-        <w:rPr>
-          <w:rFonts w:ascii="Times" w:eastAsia="Times New Roman" w:hAnsi="Times" w:cs="Times New Roman"/>
-        </w:rPr>
-      </w:pPr>
-    </w:p>
-    <w:p>
-      <w:pPr>
-        <w:rPr>
-          <w:rFonts w:ascii="Times" w:hAnsi="Times" w:cs="Times New Roman"/>
-        </w:rPr>
-      </w:pPr>
-      <w:r>
-        <w:lastRenderedPageBreak/>
-        <w:t xml:space="preserve">Som användare vill jag </w:t>
-      </w:r>
-      <w:proofErr w:type="gramStart"/>
-      <w:r>
-        <w:t>vet</w:t>
-      </w:r>
-      <w:proofErr w:type="gramEnd"/>
-      <w:r>
-        <w:t xml:space="preserve"> hur långt bort från mig min kompis är, så jag kan uppskatta hur lång tid det tar att gå.</w:t>
-      </w:r>
+          <w:sz w:val="20"/>
+          <w:szCs w:val="20"/>
+        </w:rPr>
+      </w:pPr>
+      <w:r>
+        <w:t>Som användare vill jag se t</w:t>
+      </w:r>
+      <w:r>
+        <w:t>.</w:t>
+      </w:r>
+      <w:r>
+        <w:t>ex</w:t>
+      </w:r>
+      <w:r>
+        <w:t>.</w:t>
+      </w:r>
+      <w:r>
+        <w:t xml:space="preserve"> en pil eller punkt som röra sig, så jag vet att jag alltid går åt rätt håll.</w:t>
+      </w:r>
+    </w:p>
+    <w:p>
+      <w:pPr>
+        <w:rPr>
+          <w:rFonts w:ascii="Times" w:eastAsia="Times New Roman" w:hAnsi="Times" w:cs="Times New Roman"/>
+        </w:rPr>
+      </w:pPr>
+    </w:p>
+    <w:p>
+      <w:pPr>
+        <w:rPr>
+          <w:rFonts w:ascii="Times" w:hAnsi="Times" w:cs="Times New Roman"/>
+        </w:rPr>
+      </w:pPr>
+      <w:r>
+        <w:t>Som användare vill jag veta att gps-mottagningen är bra, så jag säkert går rätt.</w:t>
+      </w:r>
+    </w:p>
+    <w:p>
+      <w:pPr>
+        <w:rPr>
+          <w:rFonts w:ascii="Times" w:eastAsia="Times New Roman" w:hAnsi="Times" w:cs="Times New Roman"/>
+        </w:rPr>
+      </w:pPr>
+    </w:p>
+    <w:p>
+      <w:pPr>
+        <w:rPr>
+          <w:rFonts w:ascii="Times" w:hAnsi="Times" w:cs="Times New Roman"/>
+        </w:rPr>
+      </w:pPr>
+      <w:r>
+        <w:t>Som användare vill jag veta hur långt bort från mig min vän är, så jag kan uppskatta hur lång tid det tar att gå till min vän.</w:t>
+      </w:r>
+      <w:bookmarkStart w:id="0" w:name="_GoBack"/>
+      <w:bookmarkEnd w:id="0"/>
     </w:p>
     <w:p>
       <w:pPr>
@@ -893,40 +312,24 @@
         </w:rPr>
       </w:pPr>
       <w:r>
-        <w:t xml:space="preserve">Som användare vill jag att min och min kompis position laddas upp kontinuerligt, så vi kan </w:t>
-      </w:r>
-      <w:proofErr w:type="spellStart"/>
-      <w:r>
-        <w:t>kan</w:t>
-      </w:r>
-      <w:proofErr w:type="spellEnd"/>
-      <w:r>
-        <w:t xml:space="preserve"> gå mot varandra, hela tiden i rätt riktning. </w:t>
-      </w:r>
-    </w:p>
-    <w:p>
-      <w:pPr>
-        <w:rPr>
-          <w:rFonts w:ascii="Times" w:eastAsia="Times New Roman" w:hAnsi="Times" w:cs="Times New Roman"/>
-        </w:rPr>
-      </w:pPr>
-    </w:p>
-    <w:p>
-      <w:pPr>
-        <w:rPr>
-          <w:rFonts w:ascii="Times" w:hAnsi="Times" w:cs="Times New Roman"/>
-        </w:rPr>
-      </w:pPr>
-      <w:r>
-        <w:t xml:space="preserve">Som användare vill jag kunna ladda upp min position, utan att vara inne på </w:t>
-      </w:r>
-      <w:proofErr w:type="spellStart"/>
-      <w:r>
-        <w:t>appen</w:t>
-      </w:r>
-      <w:proofErr w:type="spellEnd"/>
-      <w:r>
-        <w:t>, så jag alltid kan bli hittad.</w:t>
+        <w:t xml:space="preserve">Som användare vill jag att min och min kompis position laddas upp kontinuerligt, så vi kan kan gå mot varandra, hela tiden i rätt riktning. </w:t>
+      </w:r>
+    </w:p>
+    <w:p>
+      <w:pPr>
+        <w:rPr>
+          <w:rFonts w:ascii="Times" w:eastAsia="Times New Roman" w:hAnsi="Times" w:cs="Times New Roman"/>
+        </w:rPr>
+      </w:pPr>
+    </w:p>
+    <w:p>
+      <w:pPr>
+        <w:rPr>
+          <w:rFonts w:ascii="Times" w:hAnsi="Times" w:cs="Times New Roman"/>
+        </w:rPr>
+      </w:pPr>
+      <w:r>
+        <w:t>Som användare vill jag kunna ladda upp min position, utan att vara inne på appen, så jag alltid kan bli hittad.</w:t>
       </w:r>
     </w:p>
     <w:p>

</xml_diff>